<commit_message>
Status, Participants, Sprint, Comments
all updated because i forgot to include them.
</commit_message>
<xml_diff>
--- a/CSE360.Backlog.docx
+++ b/CSE360.Backlog.docx
@@ -1670,6 +1670,14 @@
                 <w:szCs w:val="24"/>
               </w:rPr>
             </w:pPr>
+            <w:r>
+              <w:rPr>
+                <w:rFonts w:ascii="Arial" w:hAnsi="Arial" w:cs="Arial"/>
+                <w:sz w:val="24"/>
+                <w:szCs w:val="24"/>
+              </w:rPr>
+              <w:t>Planned</w:t>
+            </w:r>
           </w:p>
         </w:tc>
         <w:tc>
@@ -1685,6 +1693,14 @@
                 <w:szCs w:val="24"/>
               </w:rPr>
             </w:pPr>
+            <w:r>
+              <w:rPr>
+                <w:rFonts w:ascii="Arial" w:hAnsi="Arial" w:cs="Arial"/>
+                <w:sz w:val="24"/>
+                <w:szCs w:val="24"/>
+              </w:rPr>
+              <w:t>Group</w:t>
+            </w:r>
           </w:p>
         </w:tc>
         <w:tc>
@@ -1700,6 +1716,14 @@
                 <w:szCs w:val="24"/>
               </w:rPr>
             </w:pPr>
+            <w:r>
+              <w:rPr>
+                <w:rFonts w:ascii="Arial" w:hAnsi="Arial" w:cs="Arial"/>
+                <w:sz w:val="24"/>
+                <w:szCs w:val="24"/>
+              </w:rPr>
+              <w:t>3</w:t>
+            </w:r>
           </w:p>
         </w:tc>
         <w:tc>
@@ -1715,6 +1739,16 @@
                 <w:szCs w:val="24"/>
               </w:rPr>
             </w:pPr>
+            <w:r>
+              <w:rPr>
+                <w:rFonts w:ascii="Arial" w:hAnsi="Arial" w:cs="Arial"/>
+                <w:sz w:val="24"/>
+                <w:szCs w:val="24"/>
+              </w:rPr>
+              <w:t>Probably the hardest part is getting the AI  to guess “likely” situations or bluff</w:t>
+            </w:r>
+            <w:bookmarkStart w:id="0" w:name="_GoBack"/>
+            <w:bookmarkEnd w:id="0"/>
           </w:p>
         </w:tc>
       </w:tr>
@@ -1745,8 +1779,6 @@
         </w:rPr>
         <w:t>*Revised stories</w:t>
       </w:r>
-      <w:bookmarkStart w:id="0" w:name="_GoBack"/>
-      <w:bookmarkEnd w:id="0"/>
     </w:p>
     <w:sectPr>
       <w:pgSz w:w="12240" w:h="15840"/>

</xml_diff>